<commit_message>
regenerated documentation, fixed manual document
</commit_message>
<xml_diff>
--- a/Documentation/kb-01_documentation.docx
+++ b/Documentation/kb-01_documentation.docx
@@ -83,14 +83,7 @@
                                     <w:color w:val="2E74B5" w:themeColor="accent1" w:themeShade="BF"/>
                                     <w:sz w:val="36"/>
                                   </w:rPr>
-                                  <w:t>Kelvin …</w:t>
-                                </w:r>
-                                <w:r>
-                                  <w:rPr>
-                                    <w:color w:val="2E74B5" w:themeColor="accent1" w:themeShade="BF"/>
-                                    <w:sz w:val="36"/>
-                                  </w:rPr>
-                                  <w:tab/>
+                                  <w:t>Kelvin Lam</w:t>
                                 </w:r>
                                 <w:r>
                                   <w:rPr>
@@ -120,8 +113,6 @@
                                   </w:rPr>
                                   <w:t>15051161</w:t>
                                 </w:r>
-                                <w:bookmarkStart w:id="0" w:name="_GoBack"/>
-                                <w:bookmarkEnd w:id="0"/>
                                 <w:r>
                                   <w:rPr>
                                     <w:color w:val="2E74B5" w:themeColor="accent1" w:themeShade="BF"/>
@@ -232,14 +223,7 @@
                               <w:color w:val="2E74B5" w:themeColor="accent1" w:themeShade="BF"/>
                               <w:sz w:val="36"/>
                             </w:rPr>
-                            <w:t>Kelvin …</w:t>
-                          </w:r>
-                          <w:r>
-                            <w:rPr>
-                              <w:color w:val="2E74B5" w:themeColor="accent1" w:themeShade="BF"/>
-                              <w:sz w:val="36"/>
-                            </w:rPr>
-                            <w:tab/>
+                            <w:t>Kelvin Lam</w:t>
                           </w:r>
                           <w:r>
                             <w:rPr>
@@ -269,8 +253,6 @@
                             </w:rPr>
                             <w:t>15051161</w:t>
                           </w:r>
-                          <w:bookmarkStart w:id="1" w:name="_GoBack"/>
-                          <w:bookmarkEnd w:id="1"/>
                           <w:r>
                             <w:rPr>
                               <w:color w:val="2E74B5" w:themeColor="accent1" w:themeShade="BF"/>
@@ -540,7 +522,15 @@
                                           <w:sz w:val="72"/>
                                           <w:szCs w:val="72"/>
                                         </w:rPr>
-                                        <w:t>documentation</w:t>
+                                        <w:t>D</w:t>
+                                      </w:r>
+                                      <w:r>
+                                        <w:rPr>
+                                          <w:color w:val="FFFFFF" w:themeColor="background1"/>
+                                          <w:sz w:val="72"/>
+                                          <w:szCs w:val="72"/>
+                                        </w:rPr>
+                                        <w:t>ocumentation</w:t>
                                       </w:r>
                                       <w:proofErr w:type="spellEnd"/>
                                     </w:sdtContent>
@@ -672,9 +662,9 @@
               </mc:Choice>
               <mc:Fallback>
                 <w:pict>
-                  <v:group id="Groep 125" o:spid="_x0000_s1026" style="position:absolute;margin-left:0;margin-top:0;width:540pt;height:556.55pt;z-index:-251657216;mso-width-percent:1154;mso-height-percent:670;mso-top-percent:45;mso-position-horizontal:center;mso-position-horizontal-relative:margin;mso-position-vertical-relative:page;mso-width-percent:1154;mso-height-percent:670;mso-top-percent:45;mso-width-relative:margin" coordsize="55613,54044" o:gfxdata="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">
+                  <v:group id="Groep 125" o:spid="_x0000_s1027" style="position:absolute;margin-left:0;margin-top:0;width:540pt;height:556.55pt;z-index:-251657216;mso-width-percent:1154;mso-height-percent:670;mso-top-percent:45;mso-position-horizontal:center;mso-position-horizontal-relative:margin;mso-position-vertical-relative:page;mso-width-percent:1154;mso-height-percent:670;mso-top-percent:45;mso-width-relative:margin" coordsize="55613,54044" o:gfxdata="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">
                     <o:lock v:ext="edit" aspectratio="t"/>
-                    <v:shape id="Vrije vorm 10" o:spid="_x0000_s1027" style="position:absolute;width:55575;height:54044;visibility:visible;mso-wrap-style:square;v-text-anchor:bottom" coordsize="720,700" o:spt="100" o:gfxdata="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" adj="-11796480,,5400" path="m,c,644,,644,,644v23,6,62,14,113,21c250,685,476,700,720,644v,-27,,-27,,-27c720,,720,,720,,,,,,,e" fillcolor="#4d5f78 [2994]" stroked="f">
+                    <v:shape id="Vrije vorm 10" o:spid="_x0000_s1028" style="position:absolute;width:55575;height:54044;visibility:visible;mso-wrap-style:square;v-text-anchor:bottom" coordsize="720,700" o:spt="100" o:gfxdata="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" adj="-11796480,,5400" path="m,c,644,,644,,644v23,6,62,14,113,21c250,685,476,700,720,644v,-27,,-27,,-27c720,,720,,720,,,,,,,e" fillcolor="#4d5f78 [2994]" stroked="f">
                       <v:fill color2="#2a3442 [2018]" rotate="t" colors="0 #5d6d85;.5 #485972;1 #334258" focus="100%" type="gradient">
                         <o:fill v:ext="view" type="gradientUnscaled"/>
                       </v:fill>
@@ -704,6 +694,7 @@
                                 <w:dataBinding w:prefixMappings="xmlns:ns0='http://purl.org/dc/elements/1.1/' xmlns:ns1='http://schemas.openxmlformats.org/package/2006/metadata/core-properties' " w:xpath="/ns1:coreProperties[1]/ns0:title[1]" w:storeItemID="{6C3C8BC8-F283-45AE-878A-BAB7291924A1}"/>
                                 <w:text/>
                               </w:sdtPr>
+                              <w:sdtEndPr/>
                               <w:sdtContent>
                                 <w:r>
                                   <w:rPr>
@@ -720,7 +711,15 @@
                                     <w:sz w:val="72"/>
                                     <w:szCs w:val="72"/>
                                   </w:rPr>
-                                  <w:t>documentation</w:t>
+                                  <w:t>D</w:t>
+                                </w:r>
+                                <w:r>
+                                  <w:rPr>
+                                    <w:color w:val="FFFFFF" w:themeColor="background1"/>
+                                    <w:sz w:val="72"/>
+                                    <w:szCs w:val="72"/>
+                                  </w:rPr>
+                                  <w:t>ocumentation</w:t>
                                 </w:r>
                                 <w:proofErr w:type="spellEnd"/>
                               </w:sdtContent>
@@ -729,7 +728,7 @@
                         </w:txbxContent>
                       </v:textbox>
                     </v:shape>
-                    <v:shape id="Vrije vorm 11" o:spid="_x0000_s1028" style="position:absolute;left:8763;top:47697;width:46850;height:5099;visibility:visible;mso-wrap-style:square;v-text-anchor:bottom" coordsize="607,66" o:gfxdata="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" path="m607,c450,44,300,57,176,57,109,57,49,53,,48,66,58,152,66,251,66,358,66,480,56,607,27,607,,607,,607,e" fillcolor="white [3212]" stroked="f">
+                    <v:shape id="Vrije vorm 11" o:spid="_x0000_s1029" style="position:absolute;left:8763;top:47697;width:46850;height:5099;visibility:visible;mso-wrap-style:square;v-text-anchor:bottom" coordsize="607,66" o:gfxdata="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" path="m607,c450,44,300,57,176,57,109,57,49,53,,48,66,58,152,66,251,66,358,66,480,56,607,27,607,,607,,607,e" fillcolor="white [3212]" stroked="f">
                       <v:fill opacity="19789f"/>
                       <v:path arrowok="t" o:connecttype="custom" o:connectlocs="4685030,0;1358427,440373;0,370840;1937302,509905;4685030,208598;4685030,0" o:connectangles="0,0,0,0,0,0"/>
                     </v:shape>
@@ -1326,21 +1325,85 @@
         <w:rPr>
           <w:lang w:val="en-US"/>
         </w:rPr>
-        <w:t xml:space="preserve">The engine was made with Microsoft Visual Studio software. Multiple files with code have been made, all with a different class. The main program can be started from our </w:t>
-      </w:r>
-      <w:proofErr w:type="spellStart"/>
+        <w:t>The engine was made with</w:t>
+      </w:r>
+      <w:r>
+        <w:rPr>
+          <w:lang w:val="en-US"/>
+        </w:rPr>
+        <w:t xml:space="preserve"> C++ in</w:t>
+      </w:r>
+      <w:r>
+        <w:rPr>
+          <w:lang w:val="en-US"/>
+        </w:rPr>
+        <w:t xml:space="preserve"> Visual Studio. </w:t>
+      </w:r>
+      <w:r>
+        <w:rPr>
+          <w:lang w:val="en-US"/>
+        </w:rPr>
+        <w:t xml:space="preserve">We have a </w:t>
+      </w:r>
+      <w:r>
+        <w:rPr>
+          <w:lang w:val="en-US"/>
+        </w:rPr>
+        <w:t>demo project</w:t>
+      </w:r>
+      <w:r>
+        <w:rPr>
+          <w:lang w:val="en-US"/>
+        </w:rPr>
+        <w:t xml:space="preserve"> called </w:t>
+      </w:r>
       <w:r>
         <w:rPr>
           <w:lang w:val="en-US"/>
         </w:rPr>
         <w:t>ExecutableProject</w:t>
       </w:r>
-      <w:proofErr w:type="spellEnd"/>
-      <w:r>
-        <w:rPr>
-          <w:lang w:val="en-US"/>
-        </w:rPr>
-        <w:t xml:space="preserve"> folder, with the other files being stored in a GameEngine3D folder.</w:t>
+      <w:r>
+        <w:rPr>
+          <w:lang w:val="en-US"/>
+        </w:rPr>
+        <w:t>, but if you want to link it yourself</w:t>
+      </w:r>
+      <w:r>
+        <w:rPr>
+          <w:lang w:val="en-US"/>
+        </w:rPr>
+        <w:t xml:space="preserve"> to your own project that’s fine too. The engine itself is called </w:t>
+      </w:r>
+      <w:r>
+        <w:rPr>
+          <w:lang w:val="en-US"/>
+        </w:rPr>
+        <w:t xml:space="preserve"> GameEngine3D</w:t>
+      </w:r>
+      <w:r>
+        <w:rPr>
+          <w:lang w:val="en-US"/>
+        </w:rPr>
+        <w:t>, bit of a generic name, our group</w:t>
+      </w:r>
+      <w:r>
+        <w:rPr>
+          <w:lang w:val="en-US"/>
+        </w:rPr>
+        <w:t xml:space="preserve"> </w:t>
+      </w:r>
+      <w:r>
+        <w:rPr>
+          <w:lang w:val="en-US"/>
+        </w:rPr>
+        <w:t>name is Best Engine now but I can’t really be bothered to change the name now</w:t>
+      </w:r>
+      <w:r>
+        <w:rPr>
+          <w:lang w:val="en-US"/>
+        </w:rPr>
+        <w:t>.</w:t>
       </w:r>
     </w:p>
     <w:p>
@@ -1361,6 +1424,12 @@
         <w:rPr>
           <w:lang w:val="en-US"/>
         </w:rPr>
+        <w:t xml:space="preserve">General </w:t>
+      </w:r>
+      <w:r>
+        <w:rPr>
+          <w:lang w:val="en-US"/>
+        </w:rPr>
         <w:t>Classes</w:t>
       </w:r>
     </w:p>
@@ -1372,46 +1441,11 @@
       </w:pPr>
       <w:r>
         <w:rPr>
-          <w:lang w:val="en-US"/>
-        </w:rPr>
-        <w:t xml:space="preserve">For the engine to run we need to have multiple </w:t>
-      </w:r>
-      <w:r>
-        <w:rPr>
-          <w:lang w:val="en-US"/>
-        </w:rPr>
-        <w:t>classes. Every class we have is split between a header file and a .</w:t>
-      </w:r>
-      <w:proofErr w:type="spellStart"/>
-      <w:r>
-        <w:rPr>
-          <w:lang w:val="en-US"/>
-        </w:rPr>
-        <w:t>ccp</w:t>
-      </w:r>
-      <w:proofErr w:type="spellEnd"/>
-      <w:r>
-        <w:rPr>
-          <w:lang w:val="en-US"/>
-        </w:rPr>
-        <w:t xml:space="preserve"> file. </w:t>
-      </w:r>
-    </w:p>
-    <w:p>
-      <w:pPr>
-        <w:rPr>
-          <w:lang w:val="en-US"/>
-        </w:rPr>
-      </w:pPr>
-      <w:proofErr w:type="spellStart"/>
-      <w:r>
-        <w:rPr>
-          <w:b/>
-          <w:lang w:val="en-US"/>
-        </w:rPr>
-        <w:t>AssetLoader</w:t>
-      </w:r>
-      <w:proofErr w:type="spellEnd"/>
+          <w:b/>
+          <w:lang w:val="en-US"/>
+        </w:rPr>
+        <w:t>AbstractAsset</w:t>
+      </w:r>
       <w:r>
         <w:rPr>
           <w:b/>
@@ -1423,21 +1457,101 @@
         <w:rPr>
           <w:lang w:val="en-US"/>
         </w:rPr>
-        <w:t xml:space="preserve">This class is connected to the </w:t>
-      </w:r>
-      <w:proofErr w:type="spellStart"/>
-      <w:r>
-        <w:rPr>
-          <w:lang w:val="en-US"/>
-        </w:rPr>
-        <w:t>AssetLoader</w:t>
-      </w:r>
-      <w:proofErr w:type="spellEnd"/>
-      <w:r>
-        <w:rPr>
-          <w:lang w:val="en-US"/>
-        </w:rPr>
-        <w:t xml:space="preserve"> header, as well as the Asset header file. The code in this class makes is so that we are able to get our assets form our Assets folder in the project map. It creates and loads the assets into our engine through our trajectory path and puts them in the virtual space.</w:t>
+        <w:t xml:space="preserve">with this interface you can create your own asset to </w:t>
+      </w:r>
+      <w:r>
+        <w:rPr>
+          <w:lang w:val="en-US"/>
+        </w:rPr>
+        <w:t xml:space="preserve">use in </w:t>
+      </w:r>
+      <w:r>
+        <w:rPr>
+          <w:lang w:val="en-US"/>
+        </w:rPr>
+        <w:t>the AssetManager</w:t>
+      </w:r>
+      <w:r>
+        <w:rPr>
+          <w:lang w:val="en-US"/>
+        </w:rPr>
+        <w:t>.</w:t>
+      </w:r>
+    </w:p>
+    <w:p>
+      <w:pPr>
+        <w:rPr>
+          <w:lang w:val="en-US"/>
+        </w:rPr>
+      </w:pPr>
+      <w:r>
+        <w:rPr>
+          <w:b/>
+          <w:lang w:val="en-US"/>
+        </w:rPr>
+        <w:t>Asset</w:t>
+      </w:r>
+      <w:r>
+        <w:rPr>
+          <w:b/>
+          <w:lang w:val="en-US"/>
+        </w:rPr>
+        <w:t>Manager</w:t>
+      </w:r>
+      <w:r>
+        <w:rPr>
+          <w:b/>
+          <w:lang w:val="en-US"/>
+        </w:rPr>
+        <w:br/>
+      </w:r>
+      <w:r>
+        <w:rPr>
+          <w:lang w:val="en-US"/>
+        </w:rPr>
+        <w:t xml:space="preserve">This class </w:t>
+      </w:r>
+      <w:r>
+        <w:rPr>
+          <w:lang w:val="en-US"/>
+        </w:rPr>
+        <w:t>makes i</w:t>
+      </w:r>
+      <w:r>
+        <w:rPr>
+          <w:lang w:val="en-US"/>
+        </w:rPr>
+        <w:t>t</w:t>
+      </w:r>
+      <w:r>
+        <w:rPr>
+          <w:lang w:val="en-US"/>
+        </w:rPr>
+        <w:t xml:space="preserve"> so that we are able to </w:t>
+      </w:r>
+      <w:r>
+        <w:rPr>
+          <w:lang w:val="en-US"/>
+        </w:rPr>
+        <w:t>use our and your created assets in the engine</w:t>
+      </w:r>
+      <w:r>
+        <w:rPr>
+          <w:lang w:val="en-US"/>
+        </w:rPr>
+        <w:t>. It creates and loads the as</w:t>
+      </w:r>
+      <w:r>
+        <w:rPr>
+          <w:lang w:val="en-US"/>
+        </w:rPr>
+        <w:t>sets into our engine, the engine then does the processing and releasing on its own, however you can do that yourself if you’d like that better</w:t>
+      </w:r>
+      <w:r>
+        <w:rPr>
+          <w:lang w:val="en-US"/>
+        </w:rPr>
+        <w:t>.</w:t>
       </w:r>
     </w:p>
     <w:p>
@@ -1464,25 +1578,85 @@
         <w:rPr>
           <w:lang w:val="en-US"/>
         </w:rPr>
-        <w:t>A bitmap is a file with the structure of the pixel</w:t>
-      </w:r>
-      <w:r>
-        <w:rPr>
-          <w:lang w:val="en-US"/>
-        </w:rPr>
-        <w:t xml:space="preserve"> grid</w:t>
-      </w:r>
-      <w:r>
-        <w:rPr>
-          <w:lang w:val="en-US"/>
-        </w:rPr>
-        <w:t xml:space="preserve"> making an image. We use our Bitmap files to chart the pixels</w:t>
-      </w:r>
-      <w:r>
-        <w:rPr>
-          <w:lang w:val="en-US"/>
-        </w:rPr>
-        <w:t xml:space="preserve"> of our bitmap file. We make sure out file had a bit</w:t>
+        <w:t>A bitmap is a</w:t>
+      </w:r>
+      <w:r>
+        <w:rPr>
+          <w:lang w:val="en-US"/>
+        </w:rPr>
+        <w:t>n image</w:t>
+      </w:r>
+      <w:r>
+        <w:rPr>
+          <w:lang w:val="en-US"/>
+        </w:rPr>
+        <w:t xml:space="preserve"> file with </w:t>
+      </w:r>
+      <w:r>
+        <w:rPr>
+          <w:lang w:val="en-US"/>
+        </w:rPr>
+        <w:t>structured data for reading the file itself</w:t>
+      </w:r>
+      <w:r>
+        <w:rPr>
+          <w:lang w:val="en-US"/>
+        </w:rPr>
+        <w:t xml:space="preserve">. We use our Bitmap </w:t>
+      </w:r>
+      <w:r>
+        <w:rPr>
+          <w:lang w:val="en-US"/>
+        </w:rPr>
+        <w:t xml:space="preserve">class </w:t>
+      </w:r>
+      <w:r>
+        <w:rPr>
+          <w:lang w:val="en-US"/>
+        </w:rPr>
+        <w:t>to chart the pixels</w:t>
+      </w:r>
+      <w:r>
+        <w:rPr>
+          <w:lang w:val="en-US"/>
+        </w:rPr>
+        <w:t xml:space="preserve"> of our bitmap file</w:t>
+      </w:r>
+      <w:r>
+        <w:rPr>
+          <w:lang w:val="en-US"/>
+        </w:rPr>
+        <w:t xml:space="preserve"> into an array</w:t>
+      </w:r>
+      <w:r>
+        <w:rPr>
+          <w:lang w:val="en-US"/>
+        </w:rPr>
+        <w:t xml:space="preserve">. We make sure </w:t>
+      </w:r>
+      <w:r>
+        <w:rPr>
+          <w:lang w:val="en-US"/>
+        </w:rPr>
+        <w:t xml:space="preserve">the bitmap </w:t>
+      </w:r>
+      <w:r>
+        <w:rPr>
+          <w:lang w:val="en-US"/>
+        </w:rPr>
+        <w:t xml:space="preserve">file had </w:t>
+      </w:r>
+      <w:r>
+        <w:rPr>
+          <w:lang w:val="en-US"/>
+        </w:rPr>
+        <w:t xml:space="preserve">to have </w:t>
+      </w:r>
+      <w:r>
+        <w:rPr>
+          <w:lang w:val="en-US"/>
+        </w:rPr>
+        <w:t>a bit</w:t>
       </w:r>
       <w:r>
         <w:rPr>
@@ -1494,15 +1668,34 @@
         <w:rPr>
           <w:lang w:val="en-US"/>
         </w:rPr>
-        <w:t>count of 24. If that’s not the case, we log an error for that reason. We can log it due to the connection with our Debug file.</w:t>
-      </w:r>
-    </w:p>
-    <w:p>
-      <w:pPr>
-        <w:rPr>
-          <w:lang w:val="en-US"/>
-        </w:rPr>
-      </w:pPr>
+        <w:t>count of 24</w:t>
+      </w:r>
+      <w:r>
+        <w:rPr>
+          <w:lang w:val="en-US"/>
+        </w:rPr>
+        <w:t xml:space="preserve"> so the data is read correctly</w:t>
+      </w:r>
+      <w:r>
+        <w:rPr>
+          <w:lang w:val="en-US"/>
+        </w:rPr>
+        <w:t>.</w:t>
+      </w:r>
+    </w:p>
+    <w:p>
+      <w:pPr>
+        <w:rPr>
+          <w:lang w:val="en-US"/>
+        </w:rPr>
+      </w:pPr>
+      <w:r>
+        <w:rPr>
+          <w:b/>
+          <w:lang w:val="en-US"/>
+        </w:rPr>
+        <w:t>Abstract</w:t>
+      </w:r>
       <w:r>
         <w:rPr>
           <w:b/>
@@ -1521,7 +1714,94 @@
         <w:rPr>
           <w:lang w:val="en-US"/>
         </w:rPr>
-        <w:t>Our camera is connected with our Entity header file. With that connection we’re able to define movement for our camera inside our engine using both the rotation of our camera and movement.</w:t>
+        <w:t xml:space="preserve">With this interface you can create your own camera to load into the </w:t>
+      </w:r>
+      <w:r>
+        <w:rPr>
+          <w:lang w:val="en-US"/>
+        </w:rPr>
+        <w:t xml:space="preserve">CameraController. It is connected to the </w:t>
+      </w:r>
+      <w:r>
+        <w:rPr>
+          <w:lang w:val="en-US"/>
+        </w:rPr>
+        <w:t>Entity header file</w:t>
+      </w:r>
+      <w:r>
+        <w:rPr>
+          <w:lang w:val="en-US"/>
+        </w:rPr>
+        <w:t>,</w:t>
+      </w:r>
+      <w:r>
+        <w:rPr>
+          <w:lang w:val="en-US"/>
+        </w:rPr>
+        <w:t xml:space="preserve"> </w:t>
+      </w:r>
+      <w:r>
+        <w:rPr>
+          <w:lang w:val="en-US"/>
+        </w:rPr>
+        <w:t>w</w:t>
+      </w:r>
+      <w:r>
+        <w:rPr>
+          <w:lang w:val="en-US"/>
+        </w:rPr>
+        <w:t xml:space="preserve">ith that connection </w:t>
+      </w:r>
+      <w:r>
+        <w:rPr>
+          <w:lang w:val="en-US"/>
+        </w:rPr>
+        <w:t xml:space="preserve">we’ve defined </w:t>
+      </w:r>
+      <w:r>
+        <w:rPr>
+          <w:lang w:val="en-US"/>
+        </w:rPr>
+        <w:t>movement for our camera inside our engine using both the rotation of our camera and movement</w:t>
+      </w:r>
+      <w:r>
+        <w:rPr>
+          <w:lang w:val="en-US"/>
+        </w:rPr>
+        <w:t>, you can do the same yourself</w:t>
+      </w:r>
+      <w:r>
+        <w:rPr>
+          <w:lang w:val="en-US"/>
+        </w:rPr>
+        <w:t>.</w:t>
+      </w:r>
+    </w:p>
+    <w:p>
+      <w:pPr>
+        <w:rPr>
+          <w:lang w:val="en-US"/>
+        </w:rPr>
+      </w:pPr>
+      <w:r>
+        <w:rPr>
+          <w:b/>
+          <w:lang w:val="en-US"/>
+        </w:rPr>
+        <w:t>CameraController</w:t>
+      </w:r>
+      <w:r>
+        <w:rPr>
+          <w:b/>
+          <w:lang w:val="en-US"/>
+        </w:rPr>
+        <w:br/>
+      </w:r>
+      <w:r>
+        <w:rPr>
+          <w:lang w:val="en-US"/>
+        </w:rPr>
+        <w:t>The CameraController is used to put your (or our) defined camera into the game loop, you can also transform the camera after the fact.</w:t>
       </w:r>
     </w:p>
     <w:p>
@@ -1599,16 +1879,64 @@
         <w:rPr>
           <w:lang w:val="en-US"/>
         </w:rPr>
-        <w:t xml:space="preserve"> The transform file can give us the position of an entity in the engine, like the camera. We can get both the X, Y and Z position, but also the current rotation of that entity and how large it is. With those values, the entity file can set the position, scale and rotation of the entity inside the engine.</w:t>
-      </w:r>
-    </w:p>
-    <w:p>
-      <w:pPr>
-        <w:rPr>
-          <w:lang w:val="en-US"/>
-        </w:rPr>
-      </w:pPr>
-      <w:proofErr w:type="spellStart"/>
+        <w:t xml:space="preserve"> The transform file can give us the position of an entity in the engine, like the camera. </w:t>
+      </w:r>
+      <w:r>
+        <w:rPr>
+          <w:lang w:val="en-US"/>
+        </w:rPr>
+        <w:t>With this interfac</w:t>
+      </w:r>
+      <w:r>
+        <w:rPr>
+          <w:lang w:val="en-US"/>
+        </w:rPr>
+        <w:t xml:space="preserve">e you can create your own entities to load into </w:t>
+      </w:r>
+      <w:r>
+        <w:rPr>
+          <w:lang w:val="en-US"/>
+        </w:rPr>
+        <w:lastRenderedPageBreak/>
+        <w:t xml:space="preserve">the </w:t>
+      </w:r>
+      <w:r>
+        <w:rPr>
+          <w:lang w:val="en-US"/>
+        </w:rPr>
+        <w:t>Scene with SceneManager</w:t>
+      </w:r>
+      <w:r>
+        <w:rPr>
+          <w:lang w:val="en-US"/>
+        </w:rPr>
+        <w:t xml:space="preserve"> and link a loaded asset by setting m_assetName to the name of the loaded asset</w:t>
+      </w:r>
+      <w:r>
+        <w:rPr>
+          <w:lang w:val="en-US"/>
+        </w:rPr>
+        <w:t xml:space="preserve">. You can override Update(float delta) and use that as if it’s a </w:t>
+      </w:r>
+      <w:r>
+        <w:rPr>
+          <w:lang w:val="en-US"/>
+        </w:rPr>
+        <w:t>game loop</w:t>
+      </w:r>
+      <w:r>
+        <w:rPr>
+          <w:lang w:val="en-US"/>
+        </w:rPr>
+        <w:t>.</w:t>
+      </w:r>
+    </w:p>
+    <w:p>
+      <w:pPr>
+        <w:rPr>
+          <w:lang w:val="en-US"/>
+        </w:rPr>
+      </w:pPr>
       <w:r>
         <w:rPr>
           <w:b/>
@@ -1616,7 +1944,6 @@
         </w:rPr>
         <w:t>FPSCounter</w:t>
       </w:r>
-      <w:proofErr w:type="spellEnd"/>
       <w:r>
         <w:rPr>
           <w:b/>
@@ -1628,16 +1955,74 @@
         <w:rPr>
           <w:lang w:val="en-US"/>
         </w:rPr>
-        <w:t xml:space="preserve">With this class we can get the FPS, Frames Per Seconds, at which the engine is running. Using the Timer header file, we can count the frames that have passed within a certain amount of time using our Update section within the file. This number is eventually returned to us with via </w:t>
-      </w:r>
-      <w:proofErr w:type="spellStart"/>
-      <w:r>
-        <w:rPr>
-          <w:lang w:val="en-US"/>
-        </w:rPr>
-        <w:t>GetFPS</w:t>
-      </w:r>
-      <w:proofErr w:type="spellEnd"/>
+        <w:t>Wit</w:t>
+      </w:r>
+      <w:r>
+        <w:rPr>
+          <w:lang w:val="en-US"/>
+        </w:rPr>
+        <w:t>h this class we can get the FPS</w:t>
+      </w:r>
+      <w:r>
+        <w:rPr>
+          <w:lang w:val="en-US"/>
+        </w:rPr>
+        <w:t xml:space="preserve"> </w:t>
+      </w:r>
+      <w:r>
+        <w:rPr>
+          <w:lang w:val="en-US"/>
+        </w:rPr>
+        <w:t>(</w:t>
+      </w:r>
+      <w:r>
+        <w:rPr>
+          <w:lang w:val="en-US"/>
+        </w:rPr>
+        <w:t>Frames Per Seconds</w:t>
+      </w:r>
+      <w:r>
+        <w:rPr>
+          <w:lang w:val="en-US"/>
+        </w:rPr>
+        <w:t>)</w:t>
+      </w:r>
+      <w:r>
+        <w:rPr>
+          <w:lang w:val="en-US"/>
+        </w:rPr>
+        <w:t>, at which the engine is running</w:t>
+      </w:r>
+      <w:r>
+        <w:rPr>
+          <w:lang w:val="en-US"/>
+        </w:rPr>
+        <w:t xml:space="preserve"> and the delta</w:t>
+      </w:r>
+      <w:r>
+        <w:rPr>
+          <w:lang w:val="en-US"/>
+        </w:rPr>
+        <w:t xml:space="preserve"> </w:t>
+      </w:r>
+      <w:r>
+        <w:rPr>
+          <w:lang w:val="en-US"/>
+        </w:rPr>
+        <w:t>time</w:t>
+      </w:r>
+      <w:r>
+        <w:rPr>
+          <w:lang w:val="en-US"/>
+        </w:rPr>
+        <w:t>. Using the Timer header file, we can count the frames that have passed within a certain amount of time. This number is eventually returned to us with via GetFPS</w:t>
+      </w:r>
+      <w:r>
+        <w:rPr>
+          <w:lang w:val="en-US"/>
+        </w:rPr>
+        <w:t>()</w:t>
+      </w:r>
       <w:r>
         <w:rPr>
           <w:lang w:val="en-US"/>
@@ -1656,8 +2041,464 @@
           <w:b/>
           <w:lang w:val="en-US"/>
         </w:rPr>
+        <w:t>Input</w:t>
+      </w:r>
+      <w:r>
+        <w:rPr>
+          <w:b/>
+          <w:lang w:val="en-US"/>
+        </w:rPr>
+        <w:br/>
+      </w:r>
+      <w:r>
+        <w:rPr>
+          <w:lang w:val="en-US"/>
+        </w:rPr>
+        <w:t xml:space="preserve">With our input file we can monitor when certain keys are pressed and we move our mouse button. We use these inputs for our camera so we can move around in </w:t>
+      </w:r>
+      <w:r>
+        <w:rPr>
+          <w:lang w:val="en-US"/>
+        </w:rPr>
+        <w:t xml:space="preserve">the world </w:t>
+      </w:r>
+      <w:r>
+        <w:rPr>
+          <w:lang w:val="en-US"/>
+        </w:rPr>
+        <w:t>our 3D-engine</w:t>
+      </w:r>
+      <w:r>
+        <w:rPr>
+          <w:lang w:val="en-US"/>
+        </w:rPr>
+        <w:t xml:space="preserve"> creates</w:t>
+      </w:r>
+      <w:r>
+        <w:rPr>
+          <w:lang w:val="en-US"/>
+        </w:rPr>
+        <w:t xml:space="preserve">. </w:t>
+      </w:r>
+      <w:r>
+        <w:rPr>
+          <w:lang w:val="en-US"/>
+        </w:rPr>
+        <w:t>When input isn’t working, we can send an error message to our Debug logger so we can see where things go wrong.</w:t>
+      </w:r>
+    </w:p>
+    <w:p>
+      <w:pPr>
+        <w:rPr>
+          <w:lang w:val="en-US"/>
+        </w:rPr>
+      </w:pPr>
+      <w:r>
+        <w:rPr>
+          <w:b/>
+          <w:lang w:val="en-US"/>
+        </w:rPr>
+        <w:t>Kernel</w:t>
+      </w:r>
+      <w:r>
+        <w:rPr>
+          <w:b/>
+          <w:lang w:val="en-US"/>
+        </w:rPr>
+        <w:br/>
+      </w:r>
+      <w:r>
+        <w:rPr>
+          <w:lang w:val="en-US"/>
+        </w:rPr>
+        <w:t xml:space="preserve">The Kernel is one of the most important </w:t>
+      </w:r>
+      <w:r>
+        <w:rPr>
+          <w:lang w:val="en-US"/>
+        </w:rPr>
+        <w:t>parts</w:t>
+      </w:r>
+      <w:r>
+        <w:rPr>
+          <w:lang w:val="en-US"/>
+        </w:rPr>
+        <w:t xml:space="preserve"> in the engine. Form this </w:t>
+      </w:r>
+      <w:r>
+        <w:rPr>
+          <w:lang w:val="en-US"/>
+        </w:rPr>
+        <w:t>class</w:t>
+      </w:r>
+      <w:r>
+        <w:rPr>
+          <w:lang w:val="en-US"/>
+        </w:rPr>
+        <w:t xml:space="preserve"> we manage our camera control, the opening of our windows and the rendering of everything within out engine. Also from this file we can send error messages to our logger if something isn’t working the way it should or an instance is missing. The loop that keeps on rendering every frame also is put in motion within this file.</w:t>
+      </w:r>
+    </w:p>
+    <w:p>
+      <w:pPr>
+        <w:rPr>
+          <w:lang w:val="en-US"/>
+        </w:rPr>
+      </w:pPr>
+      <w:r>
+        <w:rPr>
+          <w:b/>
+          <w:lang w:val="en-US"/>
+        </w:rPr>
+        <w:t>AbstractRenderer</w:t>
+      </w:r>
+      <w:r>
+        <w:rPr>
+          <w:b/>
+          <w:lang w:val="en-US"/>
+        </w:rPr>
+        <w:br/>
+      </w:r>
+      <w:r>
+        <w:rPr>
+          <w:lang w:val="en-US"/>
+        </w:rPr>
+        <w:t>With this interface you can create your own renderer</w:t>
+      </w:r>
+      <w:r>
+        <w:rPr>
+          <w:lang w:val="en-US"/>
+        </w:rPr>
+        <w:t xml:space="preserve"> and use it in our engine.</w:t>
+      </w:r>
+      <w:r>
+        <w:rPr>
+          <w:lang w:val="en-US"/>
+        </w:rPr>
+        <w:t xml:space="preserve"> </w:t>
+      </w:r>
+    </w:p>
+    <w:p>
+      <w:pPr>
+        <w:rPr>
+          <w:lang w:val="en-US"/>
+        </w:rPr>
+      </w:pPr>
+      <w:r>
+        <w:rPr>
+          <w:b/>
+          <w:lang w:val="en-US"/>
+        </w:rPr>
+        <w:t>Scene</w:t>
+      </w:r>
+      <w:r>
+        <w:rPr>
+          <w:b/>
+          <w:lang w:val="en-US"/>
+        </w:rPr>
+        <w:br/>
+      </w:r>
+      <w:r>
+        <w:rPr>
+          <w:lang w:val="en-US"/>
+        </w:rPr>
+        <w:t>In Scene we add into, and get and remove entities from a scene. We also set, update and render the terrain and skybox since both are usually only loaded once.</w:t>
+      </w:r>
+    </w:p>
+    <w:p>
+      <w:pPr>
+        <w:rPr>
+          <w:lang w:val="en-US"/>
+        </w:rPr>
+      </w:pPr>
+      <w:r>
+        <w:rPr>
+          <w:b/>
+          <w:lang w:val="en-US"/>
+        </w:rPr>
+        <w:t>SceneManager</w:t>
+      </w:r>
+      <w:r>
+        <w:rPr>
+          <w:b/>
+          <w:lang w:val="en-US"/>
+        </w:rPr>
+        <w:br/>
+      </w:r>
+      <w:r>
+        <w:rPr>
+          <w:lang w:val="en-US"/>
+        </w:rPr>
+        <w:t xml:space="preserve">With this class we add, </w:t>
+      </w:r>
+      <w:r>
+        <w:rPr>
+          <w:lang w:val="en-US"/>
+        </w:rPr>
+        <w:t>get and remove scenes, you can use this to access a specific or all scenes.</w:t>
+      </w:r>
+    </w:p>
+    <w:p>
+      <w:pPr>
+        <w:rPr>
+          <w:b/>
+          <w:lang w:val="en-US"/>
+        </w:rPr>
+      </w:pPr>
+      <w:r>
+        <w:rPr>
+          <w:b/>
+          <w:lang w:val="en-US"/>
+        </w:rPr>
+        <w:t>Skybox</w:t>
+      </w:r>
+      <w:r>
+        <w:rPr>
+          <w:b/>
+          <w:lang w:val="en-US"/>
+        </w:rPr>
+        <w:br/>
+      </w:r>
+      <w:r>
+        <w:rPr>
+          <w:lang w:val="en-US"/>
+        </w:rPr>
+        <w:t xml:space="preserve">With this interface you can create your own skybox to load in the </w:t>
+      </w:r>
+      <w:r>
+        <w:rPr>
+          <w:lang w:val="en-US"/>
+        </w:rPr>
+        <w:t>S</w:t>
+      </w:r>
+      <w:r>
+        <w:rPr>
+          <w:lang w:val="en-US"/>
+        </w:rPr>
+        <w:t>cene</w:t>
+      </w:r>
+      <w:r>
+        <w:rPr>
+          <w:lang w:val="en-US"/>
+        </w:rPr>
+        <w:t xml:space="preserve"> with </w:t>
+      </w:r>
+      <w:r>
+        <w:rPr>
+          <w:lang w:val="en-US"/>
+        </w:rPr>
+        <w:t>SceneManager</w:t>
+      </w:r>
+      <w:r>
+        <w:rPr>
+          <w:lang w:val="en-US"/>
+        </w:rPr>
+        <w:t>.</w:t>
+      </w:r>
+    </w:p>
+    <w:p>
+      <w:pPr>
+        <w:rPr>
+          <w:lang w:val="en-US"/>
+        </w:rPr>
+      </w:pPr>
+      <w:r>
+        <w:rPr>
+          <w:b/>
+          <w:lang w:val="en-US"/>
+        </w:rPr>
+        <w:t>Terrain</w:t>
+      </w:r>
+      <w:r>
+        <w:rPr>
+          <w:b/>
+          <w:lang w:val="en-US"/>
+        </w:rPr>
+        <w:br/>
+      </w:r>
+      <w:r>
+        <w:rPr>
+          <w:lang w:val="en-US"/>
+        </w:rPr>
+        <w:t>With this interface you can create your own terrain to load In the Scene with SceneManager.</w:t>
+      </w:r>
+    </w:p>
+    <w:p>
+      <w:pPr>
+        <w:rPr>
+          <w:lang w:val="en-US"/>
+        </w:rPr>
+      </w:pPr>
+      <w:r>
+        <w:rPr>
+          <w:b/>
+          <w:lang w:val="en-US"/>
+        </w:rPr>
+        <w:t>Timer</w:t>
+      </w:r>
+      <w:r>
+        <w:rPr>
+          <w:b/>
+          <w:lang w:val="en-US"/>
+        </w:rPr>
+        <w:br/>
+      </w:r>
+      <w:r>
+        <w:rPr>
+          <w:lang w:val="en-US"/>
+        </w:rPr>
+        <w:t>The Timer file is for keeping track of the time within the engine. It is mostly used for keeping track of the FPS of the engine.</w:t>
+      </w:r>
+    </w:p>
+    <w:p>
+      <w:pPr>
+        <w:rPr>
+          <w:lang w:val="en-US"/>
+        </w:rPr>
+      </w:pPr>
+      <w:r>
+        <w:rPr>
+          <w:b/>
+          <w:lang w:val="en-US"/>
+        </w:rPr>
+        <w:t>Transform3f</w:t>
+      </w:r>
+      <w:r>
+        <w:rPr>
+          <w:b/>
+          <w:lang w:val="en-US"/>
+        </w:rPr>
+        <w:br/>
+      </w:r>
+      <w:r>
+        <w:rPr>
+          <w:lang w:val="en-US"/>
+        </w:rPr>
+        <w:t>We can get the X, Y and Z of position, but also the rotation and the scale. With those values, you can work with all the transformations inside the engine.</w:t>
+      </w:r>
+    </w:p>
+    <w:p>
+      <w:pPr>
+        <w:rPr>
+          <w:lang w:val="en-US"/>
+        </w:rPr>
+      </w:pPr>
+      <w:r>
+        <w:rPr>
+          <w:b/>
+          <w:lang w:val="en-US"/>
+        </w:rPr>
+        <w:t>Window</w:t>
+      </w:r>
+      <w:r>
+        <w:rPr>
+          <w:b/>
+          <w:lang w:val="en-US"/>
+        </w:rPr>
+        <w:t>Manager</w:t>
+      </w:r>
+      <w:r>
+        <w:rPr>
+          <w:b/>
+          <w:lang w:val="en-US"/>
+        </w:rPr>
+        <w:br/>
+      </w:r>
+      <w:r>
+        <w:rPr>
+          <w:lang w:val="en-US"/>
+        </w:rPr>
+        <w:t>You can’t see the engine</w:t>
+      </w:r>
+      <w:r>
+        <w:rPr>
+          <w:lang w:val="en-US"/>
+        </w:rPr>
+        <w:t xml:space="preserve"> work</w:t>
+      </w:r>
+      <w:r>
+        <w:rPr>
+          <w:lang w:val="en-US"/>
+        </w:rPr>
+        <w:t xml:space="preserve"> without a window to look through. This is where the Window</w:t>
+      </w:r>
+      <w:r>
+        <w:rPr>
+          <w:lang w:val="en-US"/>
+        </w:rPr>
+        <w:t>Manager</w:t>
+      </w:r>
+      <w:r>
+        <w:rPr>
+          <w:lang w:val="en-US"/>
+        </w:rPr>
+        <w:t xml:space="preserve"> class comes into play. In this class we define how big the window is we </w:t>
+      </w:r>
+      <w:r>
+        <w:rPr>
+          <w:lang w:val="en-US"/>
+        </w:rPr>
+        <w:t xml:space="preserve">create </w:t>
+      </w:r>
+      <w:r>
+        <w:rPr>
+          <w:lang w:val="en-US"/>
+        </w:rPr>
+        <w:t>and are also able to define to be able to shut down the window</w:t>
+      </w:r>
+      <w:r>
+        <w:rPr>
+          <w:lang w:val="en-US"/>
+        </w:rPr>
+        <w:t>, we can also create and remove additional windows if necessary</w:t>
+      </w:r>
+      <w:r>
+        <w:rPr>
+          <w:lang w:val="en-US"/>
+        </w:rPr>
+        <w:t>.</w:t>
+      </w:r>
+    </w:p>
+    <w:p>
+      <w:pPr>
+        <w:rPr>
+          <w:lang w:val="en-US"/>
+        </w:rPr>
+      </w:pPr>
+    </w:p>
+    <w:p>
+      <w:pPr>
+        <w:rPr>
+          <w:lang w:val="en-US"/>
+        </w:rPr>
+      </w:pPr>
+    </w:p>
+    <w:p>
+      <w:pPr>
+        <w:pStyle w:val="Kop1"/>
+        <w:rPr>
+          <w:lang w:val="en-US"/>
+        </w:rPr>
+      </w:pPr>
+      <w:r>
+        <w:rPr>
+          <w:lang w:val="en-US"/>
+        </w:rPr>
         <w:lastRenderedPageBreak/>
-        <w:t>Input</w:t>
+        <w:t>DirectX 9 Specific Classes</w:t>
+      </w:r>
+    </w:p>
+    <w:p>
+      <w:pPr>
+        <w:rPr>
+          <w:lang w:val="en-US"/>
+        </w:rPr>
+      </w:pPr>
+      <w:r>
+        <w:rPr>
+          <w:b/>
+          <w:lang w:val="en-US"/>
+        </w:rPr>
+        <w:t>Direct3D</w:t>
       </w:r>
       <w:r>
         <w:rPr>
@@ -1670,51 +2511,69 @@
         <w:rPr>
           <w:lang w:val="en-US"/>
         </w:rPr>
-        <w:t xml:space="preserve">With our input file we can monitor when certain keys are pressed and we move our mouse button. We use these inputs for our camera so we can move around in </w:t>
-      </w:r>
-      <w:r>
-        <w:rPr>
-          <w:lang w:val="en-US"/>
-        </w:rPr>
-        <w:t xml:space="preserve">the world </w:t>
-      </w:r>
-      <w:r>
-        <w:rPr>
-          <w:lang w:val="en-US"/>
-        </w:rPr>
-        <w:t>our 3D-engine</w:t>
-      </w:r>
-      <w:r>
-        <w:rPr>
-          <w:lang w:val="en-US"/>
-        </w:rPr>
-        <w:t xml:space="preserve"> creates</w:t>
-      </w:r>
-      <w:r>
-        <w:rPr>
-          <w:lang w:val="en-US"/>
-        </w:rPr>
-        <w:t xml:space="preserve">. </w:t>
-      </w:r>
-      <w:r>
-        <w:rPr>
-          <w:lang w:val="en-US"/>
-        </w:rPr>
-        <w:t>When input isn’t working, we can send an error message to our Debug logger so we can see where things go wrong.</w:t>
-      </w:r>
-    </w:p>
-    <w:p>
-      <w:pPr>
-        <w:rPr>
-          <w:lang w:val="en-US"/>
-        </w:rPr>
-      </w:pPr>
-      <w:r>
-        <w:rPr>
-          <w:b/>
-          <w:lang w:val="en-US"/>
-        </w:rPr>
-        <w:t>Kernel</w:t>
+        <w:t>The renderer we created for Direct</w:t>
+      </w:r>
+      <w:r>
+        <w:rPr>
+          <w:lang w:val="en-US"/>
+        </w:rPr>
+        <w:t>X</w:t>
+      </w:r>
+      <w:r>
+        <w:rPr>
+          <w:lang w:val="en-US"/>
+        </w:rPr>
+        <w:t xml:space="preserve"> 9</w:t>
+      </w:r>
+      <w:r>
+        <w:rPr>
+          <w:lang w:val="en-US"/>
+        </w:rPr>
+        <w:t xml:space="preserve">, it creates the Direct3D device and processes all the </w:t>
+      </w:r>
+      <w:r>
+        <w:rPr>
+          <w:lang w:val="en-US"/>
+        </w:rPr>
+        <w:t xml:space="preserve">loaded assets </w:t>
+      </w:r>
+      <w:r>
+        <w:rPr>
+          <w:lang w:val="en-US"/>
+        </w:rPr>
+        <w:t>in</w:t>
+      </w:r>
+      <w:r>
+        <w:rPr>
+          <w:lang w:val="en-US"/>
+        </w:rPr>
+        <w:t xml:space="preserve"> the current active scene</w:t>
+      </w:r>
+      <w:r>
+        <w:rPr>
+          <w:lang w:val="en-US"/>
+        </w:rPr>
+        <w:t xml:space="preserve"> and releases them when necessary, you can also get the created device with GetDevice() to use in DirectX 9 specific classes</w:t>
+      </w:r>
+      <w:r>
+        <w:rPr>
+          <w:lang w:val="en-US"/>
+        </w:rPr>
+        <w:t>.</w:t>
+      </w:r>
+    </w:p>
+    <w:p>
+      <w:pPr>
+        <w:rPr>
+          <w:lang w:val="en-US"/>
+        </w:rPr>
+      </w:pPr>
+      <w:r>
+        <w:rPr>
+          <w:b/>
+          <w:lang w:val="en-US"/>
+        </w:rPr>
+        <w:t>DirectXCamera</w:t>
       </w:r>
       <w:r>
         <w:rPr>
@@ -1727,21 +2586,21 @@
         <w:rPr>
           <w:lang w:val="en-US"/>
         </w:rPr>
-        <w:t>The Kernel is one of the most important files in the engine. Form this file we manage our camera control, the opening of our windows and the rendering of everything within out engine. Also from this file we can send error messages to our logger if something isn’t working the way it should or an instance is missing. The loop that keeps on rendering every frame also is put in motion within this file.</w:t>
-      </w:r>
-    </w:p>
-    <w:p>
-      <w:pPr>
-        <w:rPr>
-          <w:lang w:val="en-US"/>
-        </w:rPr>
-      </w:pPr>
-      <w:r>
-        <w:rPr>
-          <w:b/>
-          <w:lang w:val="en-US"/>
-        </w:rPr>
-        <w:t>Scene</w:t>
+        <w:t>The camera we created for DirectX 9, it sets all the relevant transformations (position, rotation) and passes it to the Direct3D device.</w:t>
+      </w:r>
+    </w:p>
+    <w:p>
+      <w:pPr>
+        <w:rPr>
+          <w:lang w:val="en-US"/>
+        </w:rPr>
+      </w:pPr>
+      <w:r>
+        <w:rPr>
+          <w:b/>
+          <w:lang w:val="en-US"/>
+        </w:rPr>
+        <w:t>DirectXMesh</w:t>
       </w:r>
       <w:r>
         <w:rPr>
@@ -1754,49 +2613,70 @@
         <w:rPr>
           <w:lang w:val="en-US"/>
         </w:rPr>
-        <w:t xml:space="preserve">From our Scene and </w:t>
-      </w:r>
-      <w:proofErr w:type="spellStart"/>
-      <w:r>
-        <w:rPr>
-          <w:lang w:val="en-US"/>
-        </w:rPr>
-        <w:t>SceneLoader</w:t>
-      </w:r>
-      <w:proofErr w:type="spellEnd"/>
-      <w:r>
-        <w:rPr>
-          <w:lang w:val="en-US"/>
-        </w:rPr>
-        <w:t xml:space="preserve"> files we actually create and load in everything within our scenes in the engine. From here we call upon the assets to load in, the skybox and the terrain so it can all form inside the engine. While the Scene file calls forth these files, the </w:t>
-      </w:r>
-      <w:proofErr w:type="spellStart"/>
-      <w:r>
-        <w:rPr>
-          <w:lang w:val="en-US"/>
-        </w:rPr>
-        <w:t>SceneLoader</w:t>
-      </w:r>
-      <w:proofErr w:type="spellEnd"/>
-      <w:r>
-        <w:rPr>
-          <w:lang w:val="en-US"/>
-        </w:rPr>
-        <w:t xml:space="preserve"> sets the scenes into position for use.</w:t>
-      </w:r>
-    </w:p>
-    <w:p>
-      <w:pPr>
-        <w:rPr>
-          <w:lang w:val="en-US"/>
-        </w:rPr>
-      </w:pPr>
-      <w:r>
-        <w:rPr>
-          <w:b/>
-          <w:lang w:val="en-US"/>
-        </w:rPr>
-        <w:t>Timer</w:t>
+        <w:t xml:space="preserve">The </w:t>
+      </w:r>
+      <w:r>
+        <w:rPr>
+          <w:lang w:val="en-US"/>
+        </w:rPr>
+        <w:t>mesh</w:t>
+      </w:r>
+      <w:r>
+        <w:rPr>
+          <w:lang w:val="en-US"/>
+        </w:rPr>
+        <w:t xml:space="preserve"> </w:t>
+      </w:r>
+      <w:r>
+        <w:rPr>
+          <w:lang w:val="en-US"/>
+        </w:rPr>
+        <w:t xml:space="preserve">creator </w:t>
+      </w:r>
+      <w:r>
+        <w:rPr>
+          <w:lang w:val="en-US"/>
+        </w:rPr>
+        <w:t xml:space="preserve">we created for DirectX 9, </w:t>
+      </w:r>
+      <w:r>
+        <w:rPr>
+          <w:lang w:val="en-US"/>
+        </w:rPr>
+        <w:t xml:space="preserve">it creates the mesh from an .x file, loads the materials and textures on it, and processes </w:t>
+      </w:r>
+      <w:r>
+        <w:rPr>
+          <w:lang w:val="en-US"/>
+        </w:rPr>
+        <w:t xml:space="preserve">it </w:t>
+      </w:r>
+      <w:r>
+        <w:rPr>
+          <w:lang w:val="en-US"/>
+        </w:rPr>
+        <w:t>and can also release it.</w:t>
+      </w:r>
+    </w:p>
+    <w:p>
+      <w:pPr>
+        <w:rPr>
+          <w:lang w:val="en-US"/>
+        </w:rPr>
+      </w:pPr>
+      <w:r>
+        <w:rPr>
+          <w:b/>
+          <w:lang w:val="en-US"/>
+        </w:rPr>
+        <w:t>DirectX</w:t>
+      </w:r>
+      <w:r>
+        <w:rPr>
+          <w:b/>
+          <w:lang w:val="en-US"/>
+        </w:rPr>
+        <w:t>Skybox</w:t>
       </w:r>
       <w:r>
         <w:rPr>
@@ -1809,21 +2689,46 @@
         <w:rPr>
           <w:lang w:val="en-US"/>
         </w:rPr>
-        <w:t>The Timer file is for keeping track of the time within the engine. It is mostly used for keeping track of the FPS of the engine and the Performance it is giving.</w:t>
-      </w:r>
-    </w:p>
-    <w:p>
-      <w:pPr>
-        <w:rPr>
-          <w:lang w:val="en-US"/>
-        </w:rPr>
-      </w:pPr>
-      <w:r>
-        <w:rPr>
-          <w:b/>
-          <w:lang w:val="en-US"/>
-        </w:rPr>
-        <w:t>Window</w:t>
+        <w:t xml:space="preserve">The skybox </w:t>
+      </w:r>
+      <w:r>
+        <w:rPr>
+          <w:lang w:val="en-US"/>
+        </w:rPr>
+        <w:t xml:space="preserve">creator </w:t>
+      </w:r>
+      <w:r>
+        <w:rPr>
+          <w:lang w:val="en-US"/>
+        </w:rPr>
+        <w:t xml:space="preserve">we created for DirectX 9, </w:t>
+      </w:r>
+      <w:r>
+        <w:rPr>
+          <w:lang w:val="en-US"/>
+        </w:rPr>
+        <w:t>it creates the skybox with the given transformation and puts the skybox texture on it with the given source. It also processes it and releases it when it needs to.</w:t>
+      </w:r>
+    </w:p>
+    <w:p>
+      <w:pPr>
+        <w:rPr>
+          <w:lang w:val="en-US"/>
+        </w:rPr>
+      </w:pPr>
+      <w:r>
+        <w:rPr>
+          <w:b/>
+          <w:lang w:val="en-US"/>
+        </w:rPr>
+        <w:t>DirectX</w:t>
+      </w:r>
+      <w:r>
+        <w:rPr>
+          <w:b/>
+          <w:lang w:val="en-US"/>
+        </w:rPr>
+        <w:t>Terrain</w:t>
       </w:r>
       <w:r>
         <w:rPr>
@@ -1836,15 +2741,26 @@
         <w:rPr>
           <w:lang w:val="en-US"/>
         </w:rPr>
-        <w:t>You can’t see the engine without a window to look through. This is where the Window class comes into play. In this class we define how big the window is we open and are also able to define to be able to shut down the window.</w:t>
-      </w:r>
-    </w:p>
-    <w:p>
-      <w:pPr>
-        <w:rPr>
-          <w:lang w:val="en-US"/>
-        </w:rPr>
-      </w:pPr>
+        <w:t xml:space="preserve">The terrain </w:t>
+      </w:r>
+      <w:r>
+        <w:rPr>
+          <w:lang w:val="en-US"/>
+        </w:rPr>
+        <w:t xml:space="preserve">creator </w:t>
+      </w:r>
+      <w:r>
+        <w:rPr>
+          <w:lang w:val="en-US"/>
+        </w:rPr>
+        <w:t xml:space="preserve">we created for DirectX 9, </w:t>
+      </w:r>
+      <w:r>
+        <w:rPr>
+          <w:lang w:val="en-US"/>
+        </w:rPr>
+        <w:t xml:space="preserve">it creates the terrain with a given grayscale heightmap and loads textures over it with the given texture source. It also processes it and releases it when necessary. </w:t>
+      </w:r>
     </w:p>
     <w:p>
       <w:pPr>
@@ -1857,31 +2773,7 @@
         <w:rPr>
           <w:lang w:val="en-US"/>
         </w:rPr>
-        <w:t>Main</w:t>
-      </w:r>
-      <w:r>
-        <w:rPr>
-          <w:lang w:val="en-US"/>
-        </w:rPr>
-        <w:t xml:space="preserve"> Project</w:t>
-      </w:r>
-      <w:r>
-        <w:rPr>
-          <w:lang w:val="en-US"/>
-        </w:rPr>
-        <w:t xml:space="preserve"> </w:t>
-      </w:r>
-      <w:r>
-        <w:rPr>
-          <w:lang w:val="en-US"/>
-        </w:rPr>
-        <w:t>F</w:t>
-      </w:r>
-      <w:r>
-        <w:rPr>
-          <w:lang w:val="en-US"/>
-        </w:rPr>
-        <w:t>unction</w:t>
+        <w:t>Demo project</w:t>
       </w:r>
     </w:p>
     <w:p>
@@ -1895,13 +2787,49 @@
         <w:rPr>
           <w:lang w:val="en-US"/>
         </w:rPr>
-        <w:t>At the beginning of the main function we start the code in the Kernel file.</w:t>
-      </w:r>
-      <w:r>
-        <w:rPr>
-          <w:lang w:val="en-US"/>
-        </w:rPr>
-        <w:t xml:space="preserve"> In this file we make sure that a window is opened where we can display our engine.</w:t>
+        <w:t xml:space="preserve">At the beginning of the main function we start </w:t>
+      </w:r>
+      <w:r>
+        <w:rPr>
+          <w:lang w:val="en-US"/>
+        </w:rPr>
+        <w:t xml:space="preserve">with the </w:t>
+      </w:r>
+      <w:r>
+        <w:rPr>
+          <w:lang w:val="en-US"/>
+        </w:rPr>
+        <w:t>Kernel.</w:t>
+      </w:r>
+      <w:r>
+        <w:rPr>
+          <w:lang w:val="en-US"/>
+        </w:rPr>
+        <w:t xml:space="preserve"> </w:t>
+      </w:r>
+      <w:r>
+        <w:rPr>
+          <w:lang w:val="en-US"/>
+        </w:rPr>
+        <w:t xml:space="preserve">With the Kernel </w:t>
+      </w:r>
+      <w:r>
+        <w:rPr>
+          <w:lang w:val="en-US"/>
+        </w:rPr>
+        <w:t xml:space="preserve">we make sure that a window is opened where we can display </w:t>
+      </w:r>
+      <w:r>
+        <w:rPr>
+          <w:lang w:val="en-US"/>
+        </w:rPr>
+        <w:t>relevant entities on screen</w:t>
+      </w:r>
+      <w:r>
+        <w:rPr>
+          <w:lang w:val="en-US"/>
+        </w:rPr>
+        <w:t>.</w:t>
       </w:r>
       <w:r>
         <w:rPr>
@@ -1910,195 +2838,372 @@
         </w:rPr>
         <w:t xml:space="preserve"> </w:t>
       </w:r>
-      <w:r>
+    </w:p>
+    <w:p>
+      <w:pPr>
         <w:rPr>
           <w:noProof/>
           <w:lang w:val="en-US" w:eastAsia="nl-NL"/>
         </w:rPr>
-        <w:t xml:space="preserve">Also our Debuglogger is called through our </w:t>
-      </w:r>
+      </w:pPr>
       <w:r>
         <w:rPr>
           <w:noProof/>
           <w:lang w:val="en-US" w:eastAsia="nl-NL"/>
         </w:rPr>
-        <w:t>Kernel file.</w:t>
-      </w:r>
-    </w:p>
-    <w:p>
-      <w:pPr>
+        <w:t xml:space="preserve">After the Kernel </w:t>
+      </w:r>
+      <w:r>
         <w:rPr>
           <w:noProof/>
           <w:lang w:val="en-US" w:eastAsia="nl-NL"/>
         </w:rPr>
-      </w:pPr>
+        <w:t>is initialized you can create another window if you so wish to, you can set the cameracontroller if you have created your own camera</w:t>
+      </w:r>
       <w:r>
         <w:rPr>
           <w:noProof/>
           <w:lang w:val="en-US" w:eastAsia="nl-NL"/>
         </w:rPr>
-        <w:t>After the Kernel and Debug logger we</w:t>
+        <w:t>.</w:t>
       </w:r>
       <w:r>
         <w:rPr>
           <w:noProof/>
           <w:lang w:val="en-US" w:eastAsia="nl-NL"/>
         </w:rPr>
-        <w:t xml:space="preserve"> get to the code that controls our camera movements.</w:t>
+        <w:t xml:space="preserve"> </w:t>
       </w:r>
       <w:r>
         <w:rPr>
           <w:noProof/>
           <w:lang w:val="en-US" w:eastAsia="nl-NL"/>
         </w:rPr>
-        <w:t xml:space="preserve"> We can freeroam the digital space with input on our WASD keys for actual</w:t>
+        <w:t>O</w:t>
       </w:r>
       <w:r>
         <w:rPr>
           <w:noProof/>
           <w:lang w:val="en-US" w:eastAsia="nl-NL"/>
         </w:rPr>
-        <w:t xml:space="preserve"> movement</w:t>
+        <w:t>r</w:t>
       </w:r>
       <w:r>
         <w:rPr>
           <w:noProof/>
           <w:lang w:val="en-US" w:eastAsia="nl-NL"/>
         </w:rPr>
-        <w:t xml:space="preserve"> in the faced direction and use input on the arrow keys for the rotation of the camera.</w:t>
+        <w:t xml:space="preserve"> if you wish to load our camera which is </w:t>
       </w:r>
       <w:r>
         <w:rPr>
           <w:noProof/>
           <w:lang w:val="en-US" w:eastAsia="nl-NL"/>
         </w:rPr>
-        <w:t xml:space="preserve"> This is called via the CameraController.</w:t>
-      </w:r>
-    </w:p>
-    <w:p>
-      <w:pPr>
-        <w:rPr>
-          <w:lang w:val="en-US"/>
-        </w:rPr>
-      </w:pPr>
-      <w:r>
-        <w:rPr>
-          <w:lang w:val="en-US"/>
-        </w:rPr>
-        <w:t xml:space="preserve">After </w:t>
-      </w:r>
-      <w:r>
-        <w:rPr>
-          <w:lang w:val="en-US"/>
-        </w:rPr>
-        <w:t>that</w:t>
-      </w:r>
-      <w:r>
-        <w:rPr>
-          <w:lang w:val="en-US"/>
-        </w:rPr>
-        <w:t xml:space="preserve"> we get to the </w:t>
+        <w:t xml:space="preserve"> freeroam with input on our WASD keys for actual</w:t>
+      </w:r>
+      <w:r>
+        <w:rPr>
+          <w:noProof/>
+          <w:lang w:val="en-US" w:eastAsia="nl-NL"/>
+        </w:rPr>
+        <w:t xml:space="preserve"> movement</w:t>
+      </w:r>
+      <w:r>
+        <w:rPr>
+          <w:noProof/>
+          <w:lang w:val="en-US" w:eastAsia="nl-NL"/>
+        </w:rPr>
+        <w:t xml:space="preserve"> in the faced direction and use input on the arrow keys for the rotation of the camera.</w:t>
+      </w:r>
+    </w:p>
+    <w:p>
+      <w:pPr>
+        <w:rPr>
+          <w:lang w:val="en-US"/>
+        </w:rPr>
+      </w:pPr>
+      <w:r>
+        <w:rPr>
+          <w:lang w:val="en-US"/>
+        </w:rPr>
+        <w:t xml:space="preserve">You can </w:t>
+      </w:r>
+      <w:r>
+        <w:rPr>
+          <w:lang w:val="en-US"/>
+        </w:rPr>
+        <w:t xml:space="preserve">create Assets and </w:t>
+      </w:r>
+      <w:r>
+        <w:rPr>
+          <w:lang w:val="en-US"/>
+        </w:rPr>
+        <w:t>use the</w:t>
+      </w:r>
+      <w:r>
+        <w:rPr>
+          <w:lang w:val="en-US"/>
+        </w:rPr>
+        <w:t>m</w:t>
+      </w:r>
+      <w:r>
+        <w:rPr>
+          <w:lang w:val="en-US"/>
+        </w:rPr>
+        <w:t xml:space="preserve"> </w:t>
+      </w:r>
+      <w:r>
+        <w:rPr>
+          <w:lang w:val="en-US"/>
+        </w:rPr>
+        <w:t xml:space="preserve">in </w:t>
+      </w:r>
+      <w:r>
+        <w:rPr>
+          <w:lang w:val="en-US"/>
+        </w:rPr>
+        <w:t>AssetManager wherever you want in your program</w:t>
+      </w:r>
+      <w:r>
+        <w:rPr>
+          <w:lang w:val="en-US"/>
+        </w:rPr>
+        <w:t>, you can link an entity and an asset by using the name of the asset you created for the m_assetName you inherit from Entity</w:t>
+      </w:r>
+      <w:r>
+        <w:rPr>
+          <w:lang w:val="en-US"/>
+        </w:rPr>
+        <w:t>.</w:t>
+      </w:r>
+      <w:r>
+        <w:rPr>
+          <w:lang w:val="en-US"/>
+        </w:rPr>
+        <w:t xml:space="preserve"> </w:t>
+      </w:r>
+    </w:p>
+    <w:p>
+      <w:pPr>
+        <w:rPr>
+          <w:lang w:val="en-US"/>
+        </w:rPr>
+      </w:pPr>
+      <w:r>
+        <w:rPr>
+          <w:lang w:val="en-US"/>
+        </w:rPr>
+        <w:t>With the SceneManager you can</w:t>
+      </w:r>
+      <w:r>
+        <w:rPr>
+          <w:lang w:val="en-US"/>
+        </w:rPr>
+        <w:t xml:space="preserve"> add, get, process</w:t>
+      </w:r>
+      <w:r>
+        <w:rPr>
+          <w:lang w:val="en-US"/>
+        </w:rPr>
+        <w:t xml:space="preserve"> </w:t>
+      </w:r>
+      <w:r>
+        <w:rPr>
+          <w:lang w:val="en-US"/>
+        </w:rPr>
+        <w:t xml:space="preserve">although we do that for you, and remove </w:t>
+      </w:r>
+      <w:r>
+        <w:rPr>
+          <w:lang w:val="en-US"/>
+        </w:rPr>
+        <w:t>scenes and add entities and</w:t>
+      </w:r>
+      <w:r>
+        <w:rPr>
+          <w:lang w:val="en-US"/>
+        </w:rPr>
+        <w:t xml:space="preserve"> </w:t>
+      </w:r>
+      <w:r>
+        <w:rPr>
+          <w:lang w:val="en-US"/>
+        </w:rPr>
+        <w:t>set a created Skybox and/or Terrain to the scene you want</w:t>
+      </w:r>
+      <w:r>
+        <w:rPr>
+          <w:lang w:val="en-US"/>
+        </w:rPr>
+        <w:t xml:space="preserve">. </w:t>
+      </w:r>
+    </w:p>
+    <w:p>
+      <w:pPr>
+        <w:rPr>
+          <w:lang w:val="en-US"/>
+        </w:rPr>
+      </w:pPr>
+      <w:r>
+        <w:rPr>
+          <w:lang w:val="en-US"/>
+        </w:rPr>
+        <w:t>A skybox is created with a Transform3f and a texture source, the skybox always follows the camera.</w:t>
+      </w:r>
+      <w:r>
+        <w:rPr>
+          <w:lang w:val="en-US"/>
+        </w:rPr>
+        <w:t xml:space="preserve"> </w:t>
+      </w:r>
+      <w:r>
+        <w:rPr>
+          <w:lang w:val="en-US"/>
+        </w:rPr>
+        <w:t xml:space="preserve">We </w:t>
+      </w:r>
+      <w:r>
+        <w:rPr>
+          <w:lang w:val="en-US"/>
+        </w:rPr>
+        <w:t xml:space="preserve">create our terrain with a given </w:t>
+      </w:r>
+      <w:r>
+        <w:rPr>
+          <w:lang w:val="en-US"/>
+        </w:rPr>
+        <w:t xml:space="preserve">grayscale </w:t>
+      </w:r>
+      <w:r>
+        <w:rPr>
+          <w:lang w:val="en-US"/>
+        </w:rPr>
+        <w:t xml:space="preserve">bitmap file </w:t>
+      </w:r>
+      <w:r>
+        <w:rPr>
+          <w:lang w:val="en-US"/>
+        </w:rPr>
+        <w:t xml:space="preserve">for height </w:t>
+      </w:r>
+      <w:r>
+        <w:rPr>
+          <w:lang w:val="en-US"/>
+        </w:rPr>
+        <w:t xml:space="preserve">and a texture source to put on the </w:t>
+      </w:r>
+      <w:r>
+        <w:rPr>
+          <w:lang w:val="en-US"/>
+        </w:rPr>
+        <w:t xml:space="preserve">created </w:t>
+      </w:r>
+      <w:r>
+        <w:rPr>
+          <w:lang w:val="en-US"/>
+        </w:rPr>
+        <w:t>terrain</w:t>
+      </w:r>
+      <w:r>
+        <w:rPr>
+          <w:lang w:val="en-US"/>
+        </w:rPr>
+        <w:t>.</w:t>
+      </w:r>
+      <w:r>
+        <w:rPr>
+          <w:lang w:val="en-US"/>
+        </w:rPr>
+        <w:t xml:space="preserve"> For any entity you can set the position, rotation and the scale.</w:t>
+      </w:r>
+    </w:p>
+    <w:p>
+      <w:pPr>
+        <w:rPr>
+          <w:lang w:val="en-US"/>
+        </w:rPr>
+      </w:pPr>
+      <w:r>
+        <w:rPr>
+          <w:lang w:val="en-US"/>
+        </w:rPr>
+        <w:t xml:space="preserve">And the </w:t>
+      </w:r>
+      <w:r>
+        <w:rPr>
+          <w:lang w:val="en-US"/>
+        </w:rPr>
+        <w:t xml:space="preserve">near-final but very important piece is to enter the game loop with the </w:t>
       </w:r>
       <w:proofErr w:type="spellStart"/>
       <w:r>
         <w:rPr>
           <w:lang w:val="en-US"/>
         </w:rPr>
-        <w:t>AssetLoader</w:t>
+        <w:t>EnterLoop</w:t>
       </w:r>
       <w:proofErr w:type="spellEnd"/>
       <w:r>
         <w:rPr>
           <w:lang w:val="en-US"/>
         </w:rPr>
-        <w:t xml:space="preserve"> file. Here we load in the assets and textures to </w:t>
-      </w:r>
-      <w:r>
-        <w:rPr>
-          <w:lang w:val="en-US"/>
-        </w:rPr>
-        <w:t>shape</w:t>
-      </w:r>
-      <w:r>
-        <w:rPr>
-          <w:lang w:val="en-US"/>
-        </w:rPr>
-        <w:t xml:space="preserve"> our </w:t>
-      </w:r>
-      <w:r>
-        <w:rPr>
-          <w:lang w:val="en-US"/>
-        </w:rPr>
-        <w:t>virtual world</w:t>
-      </w:r>
-      <w:r>
-        <w:rPr>
-          <w:lang w:val="en-US"/>
-        </w:rPr>
-        <w:t>. The skybox</w:t>
-      </w:r>
-      <w:r>
-        <w:rPr>
-          <w:lang w:val="en-US"/>
-        </w:rPr>
-        <w:t xml:space="preserve"> code is within our main file. It</w:t>
-      </w:r>
-      <w:r>
-        <w:rPr>
-          <w:lang w:val="en-US"/>
-        </w:rPr>
-        <w:t xml:space="preserve"> gives us a virtual box that lets us have an orientation of our position within the virtual world.</w:t>
-      </w:r>
-      <w:r>
-        <w:rPr>
-          <w:lang w:val="en-US"/>
-        </w:rPr>
-        <w:t xml:space="preserve"> The skybox get</w:t>
-      </w:r>
-      <w:r>
-        <w:rPr>
-          <w:lang w:val="en-US"/>
-        </w:rPr>
-        <w:t xml:space="preserve">s a </w:t>
-      </w:r>
-      <w:r>
-        <w:rPr>
-          <w:lang w:val="en-US"/>
-        </w:rPr>
-        <w:t>set rotation</w:t>
-      </w:r>
-      <w:r>
-        <w:rPr>
-          <w:lang w:val="en-US"/>
-        </w:rPr>
-        <w:t xml:space="preserve"> and </w:t>
-      </w:r>
-      <w:r>
-        <w:rPr>
-          <w:lang w:val="en-US"/>
-        </w:rPr>
-        <w:t>set position</w:t>
-      </w:r>
-      <w:r>
-        <w:rPr>
-          <w:lang w:val="en-US"/>
-        </w:rPr>
-        <w:t xml:space="preserve"> after which it gets rendered.</w:t>
-      </w:r>
-      <w:r>
-        <w:rPr>
-          <w:lang w:val="en-US"/>
-        </w:rPr>
-        <w:br/>
-        <w:t>The terrain is also loaded after that. We load in our heightmap with textures to create depth in the terrain of our engine.</w:t>
-      </w:r>
-    </w:p>
-    <w:p>
-      <w:pPr>
-        <w:rPr>
-          <w:lang w:val="en-US"/>
-        </w:rPr>
-      </w:pPr>
+        <w:t>(); function from Kernel. After that you can release and remove assets since that would be the end of the game.</w:t>
+      </w:r>
+      <w:r>
+        <w:rPr>
+          <w:lang w:val="en-US"/>
+        </w:rPr>
+        <w:t xml:space="preserve"> But all entities, assets and scenes automatically release and remove after that point. </w:t>
+      </w:r>
+    </w:p>
+    <w:p>
+      <w:pPr>
+        <w:pStyle w:val="Kop1"/>
+        <w:rPr>
+          <w:lang w:val="en-US"/>
+        </w:rPr>
+      </w:pPr>
+      <w:r>
+        <w:rPr>
+          <w:lang w:val="en-US"/>
+        </w:rPr>
+        <w:lastRenderedPageBreak/>
+        <w:t>Installation and References</w:t>
+      </w:r>
+    </w:p>
+    <w:p>
+      <w:pPr>
+        <w:rPr>
+          <w:lang w:val="en-US"/>
+        </w:rPr>
+      </w:pPr>
+      <w:r>
+        <w:rPr>
+          <w:lang w:val="en-US"/>
+        </w:rPr>
+        <w:t xml:space="preserve">You can get to the installation guide with links to relevant webpages and the generated code documentation in Documentation (aka current folder of this </w:t>
+      </w:r>
+      <w:bookmarkStart w:id="0" w:name="_GoBack"/>
+      <w:bookmarkEnd w:id="0"/>
+      <w:r>
+        <w:rPr>
+          <w:lang w:val="en-US"/>
+        </w:rPr>
+        <w:t xml:space="preserve">file)  -&gt; html -&gt; index.html, open index.html with a </w:t>
+      </w:r>
+      <w:r>
+        <w:rPr>
+          <w:lang w:val="en-US"/>
+        </w:rPr>
+        <w:t>web browser</w:t>
+      </w:r>
+      <w:r>
+        <w:rPr>
+          <w:lang w:val="en-US"/>
+        </w:rPr>
+        <w:t xml:space="preserve"> and you’ll see the installation guide pop up.</w:t>
+      </w:r>
     </w:p>
     <w:sectPr>
       <w:pgSz w:w="11906" w:h="16838"/>
@@ -2356,6 +3461,7 @@
     <w:lsdException w:name="HTML Sample" w:semiHidden="1" w:unhideWhenUsed="1"/>
     <w:lsdException w:name="HTML Typewriter" w:semiHidden="1" w:unhideWhenUsed="1"/>
     <w:lsdException w:name="HTML Variable" w:semiHidden="1" w:unhideWhenUsed="1"/>
+    <w:lsdException w:name="Normal Table" w:semiHidden="1" w:unhideWhenUsed="1"/>
     <w:lsdException w:name="annotation subject" w:semiHidden="1" w:unhideWhenUsed="1"/>
     <w:lsdException w:name="No List" w:semiHidden="1" w:unhideWhenUsed="1"/>
     <w:lsdException w:name="Outline List 1" w:semiHidden="1" w:unhideWhenUsed="1"/>
@@ -2399,8 +3505,10 @@
     <w:lsdException w:name="Table Elegant" w:semiHidden="1" w:unhideWhenUsed="1"/>
     <w:lsdException w:name="Table Professional" w:semiHidden="1" w:unhideWhenUsed="1"/>
     <w:lsdException w:name="Table Subtle 1" w:semiHidden="1" w:unhideWhenUsed="1"/>
+    <w:lsdException w:name="Table Subtle 2" w:semiHidden="1" w:unhideWhenUsed="1"/>
     <w:lsdException w:name="Table Web 1" w:semiHidden="1" w:unhideWhenUsed="1"/>
     <w:lsdException w:name="Table Web 2" w:semiHidden="1" w:unhideWhenUsed="1"/>
+    <w:lsdException w:name="Table Web 3" w:semiHidden="1" w:unhideWhenUsed="1"/>
     <w:lsdException w:name="Balloon Text" w:semiHidden="1" w:unhideWhenUsed="1"/>
     <w:lsdException w:name="Table Grid" w:uiPriority="39"/>
     <w:lsdException w:name="Table Theme" w:semiHidden="1" w:unhideWhenUsed="1"/>

</xml_diff>

<commit_message>
updated engine without documentation
</commit_message>
<xml_diff>
--- a/Documentation/kb-01_documentation.docx
+++ b/Documentation/kb-01_documentation.docx
@@ -119,7 +119,22 @@
                                     <w:sz w:val="36"/>
                                   </w:rPr>
                                   <w:br/>
-                                  <w:t>Eimantas …</w:t>
+                                </w:r>
+                                <w:proofErr w:type="spellStart"/>
+                                <w:r>
+                                  <w:rPr>
+                                    <w:color w:val="2E74B5" w:themeColor="accent1" w:themeShade="BF"/>
+                                    <w:sz w:val="36"/>
+                                  </w:rPr>
+                                  <w:t>Eimantas</w:t>
+                                </w:r>
+                                <w:proofErr w:type="spellEnd"/>
+                                <w:r>
+                                  <w:rPr>
+                                    <w:color w:val="2E74B5" w:themeColor="accent1" w:themeShade="BF"/>
+                                    <w:sz w:val="36"/>
+                                  </w:rPr>
+                                  <w:t xml:space="preserve"> …</w:t>
                                 </w:r>
                                 <w:r>
                                   <w:rPr>
@@ -244,7 +259,22 @@
                               <w:sz w:val="36"/>
                             </w:rPr>
                             <w:br/>
-                            <w:t>Eimantas …</w:t>
+                          </w:r>
+                          <w:proofErr w:type="spellStart"/>
+                          <w:r>
+                            <w:rPr>
+                              <w:color w:val="2E74B5" w:themeColor="accent1" w:themeShade="BF"/>
+                              <w:sz w:val="36"/>
+                            </w:rPr>
+                            <w:t>Eimantas</w:t>
+                          </w:r>
+                          <w:proofErr w:type="spellEnd"/>
+                          <w:r>
+                            <w:rPr>
+                              <w:color w:val="2E74B5" w:themeColor="accent1" w:themeShade="BF"/>
+                              <w:sz w:val="36"/>
+                            </w:rPr>
+                            <w:t xml:space="preserve"> …</w:t>
                           </w:r>
                           <w:r>
                             <w:rPr>
@@ -485,6 +515,7 @@
                                         </w:rPr>
                                         <w:t xml:space="preserve">KB-01 </w:t>
                                       </w:r>
+                                      <w:proofErr w:type="spellStart"/>
                                       <w:r>
                                         <w:rPr>
                                           <w:color w:val="FFFFFF" w:themeColor="background1"/>
@@ -501,6 +532,7 @@
                                         </w:rPr>
                                         <w:t>ocumentation</w:t>
                                       </w:r>
+                                      <w:proofErr w:type="spellEnd"/>
                                     </w:sdtContent>
                                   </w:sdt>
                                 </w:p>
@@ -672,6 +704,7 @@
                                   </w:rPr>
                                   <w:t xml:space="preserve">KB-01 </w:t>
                                 </w:r>
+                                <w:proofErr w:type="spellStart"/>
                                 <w:r>
                                   <w:rPr>
                                     <w:color w:val="FFFFFF" w:themeColor="background1"/>
@@ -688,6 +721,7 @@
                                   </w:rPr>
                                   <w:t>ocumentation</w:t>
                                 </w:r>
+                                <w:proofErr w:type="spellEnd"/>
                               </w:sdtContent>
                             </w:sdt>
                           </w:p>
@@ -2106,8 +2140,6 @@
         </w:rPr>
         <w:t>of everything within out engine</w:t>
       </w:r>
-      <w:bookmarkStart w:id="0" w:name="_GoBack"/>
-      <w:bookmarkEnd w:id="0"/>
       <w:r>
         <w:rPr>
           <w:lang w:val="en-US"/>
@@ -3097,7 +3129,21 @@
         <w:rPr>
           <w:lang w:val="en-US"/>
         </w:rPr>
-        <w:t>near-final but very important piece is to enter the game loop with the EnterLoop(); function from Kernel. After that you can release and remove assets since that would be the end of the game.</w:t>
+        <w:t xml:space="preserve">near-final but very important piece is to enter the game loop with the </w:t>
+      </w:r>
+      <w:proofErr w:type="spellStart"/>
+      <w:r>
+        <w:rPr>
+          <w:lang w:val="en-US"/>
+        </w:rPr>
+        <w:t>EnterLoop</w:t>
+      </w:r>
+      <w:proofErr w:type="spellEnd"/>
+      <w:r>
+        <w:rPr>
+          <w:lang w:val="en-US"/>
+        </w:rPr>
+        <w:t>(); function from Kernel. After that you can release and remove assets since that would be the end of the game.</w:t>
       </w:r>
       <w:r>
         <w:rPr>
@@ -3147,8 +3193,8 @@
         <w:spacing w:after="0" w:line="240" w:lineRule="auto"/>
         <w:rPr>
           <w:rFonts w:ascii="Consolas" w:hAnsi="Consolas" w:cs="Consolas"/>
-          <w:sz w:val="19"/>
-          <w:szCs w:val="19"/>
+          <w:sz w:val="18"/>
+          <w:szCs w:val="18"/>
           <w:lang w:val="en-GB"/>
         </w:rPr>
       </w:pPr>
@@ -3183,8 +3229,8 @@
       <w:r>
         <w:rPr>
           <w:rFonts w:ascii="Consolas" w:hAnsi="Consolas" w:cs="Consolas"/>
-          <w:sz w:val="19"/>
-          <w:szCs w:val="19"/>
+          <w:sz w:val="18"/>
+          <w:szCs w:val="18"/>
           <w:lang w:val="en-US"/>
         </w:rPr>
         <w:t xml:space="preserve"> </w:t>
@@ -3192,8 +3238,8 @@
       <w:r>
         <w:rPr>
           <w:rFonts w:ascii="Consolas" w:hAnsi="Consolas" w:cs="Consolas"/>
-          <w:sz w:val="19"/>
-          <w:szCs w:val="19"/>
+          <w:sz w:val="18"/>
+          <w:szCs w:val="18"/>
           <w:lang w:val="en-GB"/>
         </w:rPr>
         <w:t>se::Kernel kernel("</w:t>
@@ -3201,8 +3247,8 @@
       <w:r>
         <w:rPr>
           <w:rFonts w:ascii="Consolas" w:hAnsi="Consolas" w:cs="Consolas"/>
-          <w:sz w:val="19"/>
-          <w:szCs w:val="19"/>
+          <w:sz w:val="18"/>
+          <w:szCs w:val="18"/>
           <w:lang w:val="en-GB"/>
         </w:rPr>
         <w:t>WindowName</w:t>
@@ -3210,8 +3256,8 @@
       <w:r>
         <w:rPr>
           <w:rFonts w:ascii="Consolas" w:hAnsi="Consolas" w:cs="Consolas"/>
-          <w:sz w:val="19"/>
-          <w:szCs w:val="19"/>
+          <w:sz w:val="18"/>
+          <w:szCs w:val="18"/>
           <w:lang w:val="en-GB"/>
         </w:rPr>
         <w:t>"</w:t>
@@ -3219,19 +3265,28 @@
       <w:r>
         <w:rPr>
           <w:rFonts w:ascii="Consolas" w:hAnsi="Consolas" w:cs="Consolas"/>
-          <w:sz w:val="19"/>
-          <w:szCs w:val="19"/>
+          <w:sz w:val="18"/>
+          <w:szCs w:val="18"/>
           <w:lang w:val="en-GB"/>
         </w:rPr>
-        <w:t>, 10, 10</w:t>
+        <w:t>, true</w:t>
       </w:r>
       <w:r>
         <w:rPr>
           <w:rFonts w:ascii="Consolas" w:hAnsi="Consolas" w:cs="Consolas"/>
-          <w:sz w:val="19"/>
-          <w:szCs w:val="19"/>
+          <w:sz w:val="18"/>
+          <w:szCs w:val="18"/>
           <w:lang w:val="en-GB"/>
         </w:rPr>
+        <w:t>, 0, 0</w:t>
+      </w:r>
+      <w:r>
+        <w:rPr>
+          <w:rFonts w:ascii="Consolas" w:hAnsi="Consolas" w:cs="Consolas"/>
+          <w:sz w:val="18"/>
+          <w:szCs w:val="18"/>
+          <w:lang w:val="en-GB"/>
+        </w:rPr>
         <w:t>, 800, 500, new se::Direct3D(), new se::Input);</w:t>
       </w:r>
     </w:p>
@@ -3244,8 +3299,8 @@
       <w:r>
         <w:rPr>
           <w:rFonts w:ascii="Consolas" w:hAnsi="Consolas" w:cs="Consolas"/>
-          <w:sz w:val="19"/>
-          <w:szCs w:val="19"/>
+          <w:sz w:val="18"/>
+          <w:szCs w:val="18"/>
           <w:lang w:val="en-GB"/>
         </w:rPr>
         <w:t xml:space="preserve"> </w:t>
@@ -3253,17 +3308,19 @@
       <w:r>
         <w:rPr>
           <w:rFonts w:ascii="Consolas" w:hAnsi="Consolas" w:cs="Consolas"/>
-          <w:sz w:val="19"/>
-          <w:szCs w:val="19"/>
+          <w:sz w:val="18"/>
+          <w:szCs w:val="18"/>
           <w:lang w:val="en-GB"/>
         </w:rPr>
         <w:t>kernel.EnterLoop();</w:t>
       </w:r>
+      <w:bookmarkStart w:id="0" w:name="_GoBack"/>
+      <w:bookmarkEnd w:id="0"/>
       <w:r>
         <w:rPr>
           <w:rFonts w:ascii="Consolas" w:hAnsi="Consolas" w:cs="Consolas"/>
-          <w:sz w:val="19"/>
-          <w:szCs w:val="19"/>
+          <w:sz w:val="18"/>
+          <w:szCs w:val="18"/>
           <w:lang w:val="en-GB"/>
         </w:rPr>
         <w:br/>

</xml_diff>